<commit_message>
finished the progress report and the documentation
</commit_message>
<xml_diff>
--- a/ProgressReport.docx
+++ b/ProgressReport.docx
@@ -33,10 +33,7 @@
         <w:t xml:space="preserve">:   </w:t>
       </w:r>
       <w:r>
-        <w:tab/>
-      </w:r>
-      <w:r>
-        <w:tab/>
+        <w:t>Matthew Cooray</w:t>
       </w:r>
       <w:r>
         <w:tab/>
@@ -197,112 +194,693 @@
       </w:r>
     </w:p>
     <w:p>
+      <w:r>
+        <w:t>Initial Version (v1.0):</w:t>
+      </w:r>
+      <w:r>
+        <w:t xml:space="preserve"> </w:t>
+      </w:r>
+    </w:p>
+    <w:p>
+      <w:pPr>
+        <w:pStyle w:val="ListParagraph"/>
+        <w:numPr>
+          <w:ilvl w:val="0"/>
+          <w:numId w:val="6"/>
+        </w:numPr>
+      </w:pPr>
+      <w:r>
+        <w:t>Basic HTML structure with the simple minefield grid layout.</w:t>
+      </w:r>
+    </w:p>
+    <w:p>
+      <w:pPr>
+        <w:pStyle w:val="ListParagraph"/>
+        <w:numPr>
+          <w:ilvl w:val="0"/>
+          <w:numId w:val="6"/>
+        </w:numPr>
+      </w:pPr>
+      <w:r>
+        <w:t xml:space="preserve">All the saves were done locally through </w:t>
+      </w:r>
+      <w:proofErr w:type="spellStart"/>
+      <w:r>
+        <w:t>localStorage</w:t>
+      </w:r>
+      <w:proofErr w:type="spellEnd"/>
+      <w:r>
+        <w:t>.</w:t>
+      </w:r>
+    </w:p>
+    <w:p>
+      <w:pPr>
+        <w:pStyle w:val="ListParagraph"/>
+        <w:numPr>
+          <w:ilvl w:val="0"/>
+          <w:numId w:val="6"/>
+        </w:numPr>
+      </w:pPr>
+      <w:r>
+        <w:t xml:space="preserve">Static mechanics of the game like clicking and </w:t>
+      </w:r>
+      <w:proofErr w:type="gramStart"/>
+      <w:r>
+        <w:t>mine</w:t>
+      </w:r>
+      <w:proofErr w:type="gramEnd"/>
+      <w:r>
+        <w:t xml:space="preserve"> placement.</w:t>
+      </w:r>
+    </w:p>
+    <w:p>
+      <w:pPr>
+        <w:pStyle w:val="ListParagraph"/>
+        <w:numPr>
+          <w:ilvl w:val="0"/>
+          <w:numId w:val="6"/>
+        </w:numPr>
+      </w:pPr>
+      <w:r>
+        <w:t>Basic CSS styling with simple button interactions.</w:t>
+      </w:r>
+    </w:p>
+    <w:p/>
+    <w:p>
+      <w:pPr>
+        <w:rPr>
+          <w:lang w:val="en-US"/>
+        </w:rPr>
+      </w:pPr>
+      <w:r>
+        <w:rPr>
+          <w:b/>
+          <w:bCs/>
+          <w:lang w:val="en-US"/>
+        </w:rPr>
+        <w:t>Major Feature Additions:</w:t>
+      </w:r>
+    </w:p>
+    <w:p>
+      <w:pPr>
+        <w:rPr>
+          <w:lang w:val="en-US"/>
+        </w:rPr>
+      </w:pPr>
+      <w:r>
+        <w:rPr>
+          <w:lang w:val="en-US"/>
+        </w:rPr>
+        <w:t>V</w:t>
+      </w:r>
+      <w:r>
+        <w:rPr>
+          <w:lang w:val="en-US"/>
+        </w:rPr>
+        <w:t>1.1 - Enhanced UI &amp; UX:</w:t>
+      </w:r>
+    </w:p>
+    <w:p>
+      <w:pPr>
+        <w:numPr>
+          <w:ilvl w:val="0"/>
+          <w:numId w:val="4"/>
+        </w:numPr>
+        <w:rPr>
+          <w:lang w:val="en-US"/>
+        </w:rPr>
+      </w:pPr>
+      <w:r>
+        <w:rPr>
+          <w:lang w:val="en-US"/>
+        </w:rPr>
+        <w:t xml:space="preserve">Added responsive grid </w:t>
+      </w:r>
+      <w:proofErr w:type="gramStart"/>
+      <w:r>
+        <w:rPr>
+          <w:lang w:val="en-US"/>
+        </w:rPr>
+        <w:t>sizing</w:t>
+      </w:r>
+      <w:proofErr w:type="gramEnd"/>
+      <w:r>
+        <w:rPr>
+          <w:lang w:val="en-US"/>
+        </w:rPr>
+        <w:t xml:space="preserve"> (5x5, 6x6, 7x7 options)</w:t>
+      </w:r>
+    </w:p>
+    <w:p>
+      <w:pPr>
+        <w:numPr>
+          <w:ilvl w:val="0"/>
+          <w:numId w:val="4"/>
+        </w:numPr>
+        <w:rPr>
+          <w:lang w:val="en-US"/>
+        </w:rPr>
+      </w:pPr>
+      <w:r>
+        <w:rPr>
+          <w:lang w:val="en-US"/>
+        </w:rPr>
+        <w:t>Implemented dynamic mine count configuration</w:t>
+      </w:r>
+    </w:p>
+    <w:p>
+      <w:pPr>
+        <w:numPr>
+          <w:ilvl w:val="0"/>
+          <w:numId w:val="4"/>
+        </w:numPr>
+        <w:rPr>
+          <w:lang w:val="en-US"/>
+        </w:rPr>
+      </w:pPr>
+      <w:r>
+        <w:rPr>
+          <w:lang w:val="en-US"/>
+        </w:rPr>
+        <w:t>Added real-time payout calculations and HUD display</w:t>
+      </w:r>
+    </w:p>
+    <w:p>
+      <w:pPr>
+        <w:numPr>
+          <w:ilvl w:val="0"/>
+          <w:numId w:val="4"/>
+        </w:numPr>
+        <w:rPr>
+          <w:lang w:val="en-US"/>
+        </w:rPr>
+      </w:pPr>
+      <w:r>
+        <w:rPr>
+          <w:lang w:val="en-US"/>
+        </w:rPr>
+        <w:t xml:space="preserve">Introduced </w:t>
+      </w:r>
+      <w:proofErr w:type="spellStart"/>
+      <w:r>
+        <w:rPr>
+          <w:lang w:val="en-US"/>
+        </w:rPr>
+        <w:t>glassmorphism</w:t>
+      </w:r>
+      <w:proofErr w:type="spellEnd"/>
+      <w:r>
+        <w:rPr>
+          <w:lang w:val="en-US"/>
+        </w:rPr>
+        <w:t xml:space="preserve"> design with gradient backgrounds</w:t>
+      </w:r>
+    </w:p>
+    <w:p>
+      <w:pPr>
+        <w:rPr>
+          <w:lang w:val="en-US"/>
+        </w:rPr>
+      </w:pPr>
+      <w:r>
+        <w:rPr>
+          <w:lang w:val="en-US"/>
+        </w:rPr>
+        <w:t>V</w:t>
+      </w:r>
+      <w:r>
+        <w:rPr>
+          <w:lang w:val="en-US"/>
+        </w:rPr>
+        <w:t>1.2 - Game Logic Improvements:</w:t>
+      </w:r>
+    </w:p>
+    <w:p>
+      <w:pPr>
+        <w:numPr>
+          <w:ilvl w:val="0"/>
+          <w:numId w:val="5"/>
+        </w:numPr>
+        <w:rPr>
+          <w:lang w:val="en-US"/>
+        </w:rPr>
+      </w:pPr>
+      <w:r>
+        <w:rPr>
+          <w:lang w:val="en-US"/>
+        </w:rPr>
+        <w:t>Added cash-out functionality during active rounds</w:t>
+      </w:r>
+    </w:p>
+    <w:p>
+      <w:pPr>
+        <w:numPr>
+          <w:ilvl w:val="0"/>
+          <w:numId w:val="5"/>
+        </w:numPr>
+        <w:rPr>
+          <w:lang w:val="en-US"/>
+        </w:rPr>
+      </w:pPr>
+      <w:r>
+        <w:rPr>
+          <w:lang w:val="en-US"/>
+        </w:rPr>
+        <w:t>Implemented win/loss detection with proper game state management</w:t>
+      </w:r>
+    </w:p>
+    <w:p>
+      <w:pPr>
+        <w:numPr>
+          <w:ilvl w:val="0"/>
+          <w:numId w:val="5"/>
+        </w:numPr>
+        <w:rPr>
+          <w:lang w:val="en-US"/>
+        </w:rPr>
+      </w:pPr>
+      <w:r>
+        <w:rPr>
+          <w:lang w:val="en-US"/>
+        </w:rPr>
+        <w:t>Added reveal-all and clear-board utility functions</w:t>
+      </w:r>
+    </w:p>
+    <w:p>
+      <w:pPr>
+        <w:numPr>
+          <w:ilvl w:val="0"/>
+          <w:numId w:val="5"/>
+        </w:numPr>
+        <w:rPr>
+          <w:lang w:val="en-US"/>
+        </w:rPr>
+      </w:pPr>
+      <w:r>
+        <w:rPr>
+          <w:lang w:val="en-US"/>
+        </w:rPr>
+        <w:t>Enhanced betting system with input validation</w:t>
+      </w:r>
+    </w:p>
+    <w:p>
+      <w:pPr>
+        <w:rPr>
+          <w:lang w:val="en-US"/>
+        </w:rPr>
+      </w:pPr>
+      <w:r>
+        <w:rPr>
+          <w:lang w:val="en-US"/>
+        </w:rPr>
+        <w:t>V1.3 – External API Integration</w:t>
+      </w:r>
+      <w:r>
+        <w:rPr>
+          <w:lang w:val="en-US"/>
+        </w:rPr>
+        <w:t>:</w:t>
+      </w:r>
+    </w:p>
+    <w:p>
+      <w:pPr>
+        <w:pStyle w:val="ListParagraph"/>
+        <w:numPr>
+          <w:ilvl w:val="0"/>
+          <w:numId w:val="7"/>
+        </w:numPr>
+        <w:rPr>
+          <w:lang w:val="en-US"/>
+        </w:rPr>
+      </w:pPr>
+      <w:r>
+        <w:rPr>
+          <w:lang w:val="en-US"/>
+        </w:rPr>
+        <w:t>Integrated the math challenge banana API</w:t>
+      </w:r>
+    </w:p>
+    <w:p>
+      <w:pPr>
+        <w:pStyle w:val="ListParagraph"/>
+        <w:numPr>
+          <w:ilvl w:val="0"/>
+          <w:numId w:val="7"/>
+        </w:numPr>
+        <w:rPr>
+          <w:lang w:val="en-US"/>
+        </w:rPr>
+      </w:pPr>
+      <w:r>
+        <w:rPr>
+          <w:lang w:val="en-US"/>
+        </w:rPr>
+        <w:t>Solved CORS issues that came with the API</w:t>
+      </w:r>
+    </w:p>
+    <w:p>
+      <w:pPr>
+        <w:pStyle w:val="ListParagraph"/>
+        <w:numPr>
+          <w:ilvl w:val="0"/>
+          <w:numId w:val="7"/>
+        </w:numPr>
+        <w:rPr>
+          <w:lang w:val="en-US"/>
+        </w:rPr>
+      </w:pPr>
+      <w:r>
+        <w:rPr>
+          <w:lang w:val="en-US"/>
+        </w:rPr>
+        <w:t>Added a modal-based challenge reward system</w:t>
+      </w:r>
+    </w:p>
+    <w:p>
+      <w:pPr>
+        <w:pStyle w:val="ListParagraph"/>
+        <w:rPr>
+          <w:lang w:val="en-US"/>
+        </w:rPr>
+      </w:pPr>
+    </w:p>
+    <w:p>
+      <w:pPr>
+        <w:rPr>
+          <w:lang w:val="en-US"/>
+        </w:rPr>
+      </w:pPr>
+      <w:r>
+        <w:rPr>
+          <w:lang w:val="en-US"/>
+        </w:rPr>
+        <w:lastRenderedPageBreak/>
+        <w:t xml:space="preserve">V1.4 </w:t>
+      </w:r>
+      <w:r>
+        <w:rPr>
+          <w:lang w:val="en-US"/>
+        </w:rPr>
+        <w:t xml:space="preserve">– </w:t>
+      </w:r>
+      <w:proofErr w:type="spellStart"/>
+      <w:r>
+        <w:rPr>
+          <w:lang w:val="en-US"/>
+        </w:rPr>
+        <w:t>Aunthentication</w:t>
+      </w:r>
+      <w:proofErr w:type="spellEnd"/>
+      <w:r>
+        <w:rPr>
+          <w:lang w:val="en-US"/>
+        </w:rPr>
+        <w:t xml:space="preserve"> System:</w:t>
+      </w:r>
+    </w:p>
+    <w:p>
+      <w:pPr>
+        <w:pStyle w:val="ListParagraph"/>
+        <w:numPr>
+          <w:ilvl w:val="0"/>
+          <w:numId w:val="8"/>
+        </w:numPr>
+        <w:rPr>
+          <w:lang w:val="en-US"/>
+        </w:rPr>
+      </w:pPr>
+      <w:r>
+        <w:rPr>
+          <w:lang w:val="en-US"/>
+        </w:rPr>
+        <w:t>Implemented Firebase Authentication using email and password</w:t>
+      </w:r>
+    </w:p>
+    <w:p>
+      <w:pPr>
+        <w:pStyle w:val="ListParagraph"/>
+        <w:numPr>
+          <w:ilvl w:val="0"/>
+          <w:numId w:val="8"/>
+        </w:numPr>
+        <w:rPr>
+          <w:lang w:val="en-US"/>
+        </w:rPr>
+      </w:pPr>
+      <w:r>
+        <w:rPr>
+          <w:lang w:val="en-US"/>
+        </w:rPr>
+        <w:t>Added user login forms</w:t>
+      </w:r>
+    </w:p>
+    <w:p>
+      <w:pPr>
+        <w:pStyle w:val="ListParagraph"/>
+        <w:numPr>
+          <w:ilvl w:val="0"/>
+          <w:numId w:val="8"/>
+        </w:numPr>
+        <w:rPr>
+          <w:lang w:val="en-US"/>
+        </w:rPr>
+      </w:pPr>
+      <w:r>
+        <w:rPr>
+          <w:lang w:val="en-US"/>
+        </w:rPr>
+        <w:t xml:space="preserve">Added a </w:t>
+      </w:r>
+      <w:proofErr w:type="gramStart"/>
+      <w:r>
+        <w:rPr>
+          <w:lang w:val="en-US"/>
+        </w:rPr>
+        <w:t>remember</w:t>
+      </w:r>
+      <w:proofErr w:type="gramEnd"/>
+      <w:r>
+        <w:rPr>
+          <w:lang w:val="en-US"/>
+        </w:rPr>
+        <w:t xml:space="preserve"> me functionality</w:t>
+      </w:r>
+    </w:p>
+    <w:p>
+      <w:pPr>
+        <w:rPr>
+          <w:lang w:val="en-US"/>
+        </w:rPr>
+      </w:pPr>
+      <w:r>
+        <w:rPr>
+          <w:lang w:val="en-US"/>
+        </w:rPr>
+        <w:t>V1.5 – Cloud Database Integration:</w:t>
+      </w:r>
+    </w:p>
+    <w:p>
+      <w:pPr>
+        <w:pStyle w:val="ListParagraph"/>
+        <w:numPr>
+          <w:ilvl w:val="0"/>
+          <w:numId w:val="9"/>
+        </w:numPr>
+        <w:rPr>
+          <w:lang w:val="en-US"/>
+        </w:rPr>
+      </w:pPr>
+      <w:r>
+        <w:rPr>
+          <w:lang w:val="en-US"/>
+        </w:rPr>
+        <w:t xml:space="preserve">Moved from local store to </w:t>
+      </w:r>
+      <w:proofErr w:type="spellStart"/>
+      <w:r>
+        <w:rPr>
+          <w:lang w:val="en-US"/>
+        </w:rPr>
+        <w:t>FireStore</w:t>
+      </w:r>
+      <w:proofErr w:type="spellEnd"/>
+    </w:p>
+    <w:p>
+      <w:pPr>
+        <w:pStyle w:val="ListParagraph"/>
+        <w:numPr>
+          <w:ilvl w:val="0"/>
+          <w:numId w:val="9"/>
+        </w:numPr>
+        <w:rPr>
+          <w:lang w:val="en-US"/>
+        </w:rPr>
+      </w:pPr>
+      <w:r>
+        <w:rPr>
+          <w:lang w:val="en-US"/>
+        </w:rPr>
+        <w:t>Real-time balance synchronization</w:t>
+      </w:r>
+    </w:p>
+    <w:p>
+      <w:pPr>
+        <w:rPr>
+          <w:lang w:val="en-US"/>
+        </w:rPr>
+      </w:pPr>
+      <w:r>
+        <w:rPr>
+          <w:lang w:val="en-US"/>
+        </w:rPr>
+        <w:t>V1.6 – Fine tuning</w:t>
+      </w:r>
+    </w:p>
+    <w:p>
+      <w:pPr>
+        <w:pStyle w:val="ListParagraph"/>
+        <w:numPr>
+          <w:ilvl w:val="0"/>
+          <w:numId w:val="10"/>
+        </w:numPr>
+        <w:rPr>
+          <w:lang w:val="en-US"/>
+        </w:rPr>
+      </w:pPr>
+      <w:r>
+        <w:rPr>
+          <w:lang w:val="en-US"/>
+        </w:rPr>
+        <w:t>Added Comments</w:t>
+      </w:r>
+    </w:p>
+    <w:p>
+      <w:pPr>
+        <w:pStyle w:val="ListParagraph"/>
+        <w:numPr>
+          <w:ilvl w:val="0"/>
+          <w:numId w:val="10"/>
+        </w:numPr>
+        <w:rPr>
+          <w:lang w:val="en-US"/>
+        </w:rPr>
+      </w:pPr>
+      <w:r>
+        <w:rPr>
+          <w:lang w:val="en-US"/>
+        </w:rPr>
+        <w:t>Added in-line documentation</w:t>
+      </w:r>
+    </w:p>
+    <w:p/>
+    <w:p>
+      <w:pPr>
+        <w:pStyle w:val="Heading1"/>
+      </w:pPr>
+      <w:r>
+        <w:t>Event Driven Architectures</w:t>
+      </w:r>
+    </w:p>
+    <w:p>
       <w:pPr>
         <w:rPr>
           <w:i/>
           <w:iCs/>
         </w:rPr>
       </w:pPr>
-      <w:r>
-        <w:rPr>
-          <w:i/>
-          <w:iCs/>
-        </w:rPr>
-        <w:t xml:space="preserve">How </w:t>
-      </w:r>
-      <w:r>
-        <w:rPr>
-          <w:i/>
-          <w:iCs/>
-        </w:rPr>
-        <w:t>did you develop your code (e.g., what features have be</w:t>
-      </w:r>
-      <w:r>
-        <w:rPr>
-          <w:i/>
-          <w:iCs/>
-        </w:rPr>
-        <w:t>e</w:t>
-      </w:r>
-      <w:r>
-        <w:rPr>
-          <w:i/>
-          <w:iCs/>
-        </w:rPr>
-        <w:t>n added after first version)?</w:t>
-      </w:r>
-    </w:p>
-    <w:p>
-      <w:pPr>
-        <w:rPr>
-          <w:i/>
-          <w:iCs/>
-        </w:rPr>
-      </w:pPr>
-    </w:p>
-    <w:p>
-      <w:pPr>
-        <w:pStyle w:val="Heading1"/>
-      </w:pPr>
-      <w:r>
-        <w:t>Event Driven Architectures</w:t>
-      </w:r>
-    </w:p>
-    <w:p>
-      <w:pPr>
-        <w:rPr>
-          <w:i/>
-          <w:iCs/>
-        </w:rPr>
-      </w:pPr>
-      <w:r>
-        <w:rPr>
-          <w:i/>
-          <w:iCs/>
-        </w:rPr>
-        <w:t>What in your code triggers events (</w:t>
-      </w:r>
-      <w:r>
-        <w:rPr>
-          <w:i/>
-          <w:iCs/>
-        </w:rPr>
-        <w:t>e.g.,</w:t>
-      </w:r>
-      <w:r>
-        <w:rPr>
-          <w:i/>
-          <w:iCs/>
-        </w:rPr>
-        <w:t xml:space="preserve"> </w:t>
-      </w:r>
-      <w:r>
-        <w:rPr>
-          <w:i/>
-          <w:iCs/>
-        </w:rPr>
-        <w:t xml:space="preserve">GUI, </w:t>
-      </w:r>
-      <w:r>
-        <w:rPr>
-          <w:i/>
-          <w:iCs/>
-        </w:rPr>
-        <w:t xml:space="preserve">buttons, </w:t>
-      </w:r>
-      <w:r>
-        <w:rPr>
-          <w:i/>
-          <w:iCs/>
-        </w:rPr>
-        <w:t>timeout …)</w:t>
-      </w:r>
-      <w:r>
-        <w:rPr>
-          <w:i/>
-          <w:iCs/>
-        </w:rPr>
-        <w:t xml:space="preserve">? </w:t>
+    </w:p>
+    <w:p>
+      <w:pPr>
+        <w:pStyle w:val="ListParagraph"/>
+        <w:numPr>
+          <w:ilvl w:val="0"/>
+          <w:numId w:val="11"/>
+        </w:numPr>
+      </w:pPr>
+      <w:r>
+        <w:t>Button click events</w:t>
+      </w:r>
+    </w:p>
+    <w:p>
+      <w:pPr>
+        <w:pStyle w:val="ListParagraph"/>
+        <w:numPr>
+          <w:ilvl w:val="0"/>
+          <w:numId w:val="11"/>
+        </w:numPr>
+      </w:pPr>
+      <w:proofErr w:type="spellStart"/>
+      <w:r>
+        <w:t>Aunthentication</w:t>
+      </w:r>
+      <w:proofErr w:type="spellEnd"/>
+    </w:p>
+    <w:p>
+      <w:pPr>
+        <w:pStyle w:val="ListParagraph"/>
+        <w:numPr>
+          <w:ilvl w:val="0"/>
+          <w:numId w:val="11"/>
+        </w:numPr>
+      </w:pPr>
+      <w:r>
+        <w:t>Real time database events</w:t>
+      </w:r>
+    </w:p>
+    <w:p>
+      <w:pPr>
+        <w:pStyle w:val="ListParagraph"/>
+        <w:numPr>
+          <w:ilvl w:val="0"/>
+          <w:numId w:val="11"/>
+        </w:numPr>
+      </w:pPr>
+      <w:r>
+        <w:t>Form submission</w:t>
+      </w:r>
+    </w:p>
+    <w:p>
+      <w:pPr>
+        <w:pStyle w:val="ListParagraph"/>
+        <w:numPr>
+          <w:ilvl w:val="0"/>
+          <w:numId w:val="11"/>
+        </w:numPr>
+      </w:pPr>
+      <w:r>
+        <w:t xml:space="preserve">Grid </w:t>
+      </w:r>
+      <w:proofErr w:type="gramStart"/>
+      <w:r>
+        <w:t>cell</w:t>
+      </w:r>
+      <w:proofErr w:type="gramEnd"/>
+      <w:r>
+        <w:t xml:space="preserve"> click events</w:t>
+      </w:r>
+    </w:p>
+    <w:p>
+      <w:pPr>
+        <w:pStyle w:val="ListParagraph"/>
+        <w:numPr>
+          <w:ilvl w:val="0"/>
+          <w:numId w:val="11"/>
+        </w:numPr>
+      </w:pPr>
+      <w:r>
+        <w:t>Banana control events</w:t>
+      </w:r>
+    </w:p>
+    <w:p>
+      <w:pPr>
+        <w:pStyle w:val="ListParagraph"/>
+        <w:numPr>
+          <w:ilvl w:val="0"/>
+          <w:numId w:val="11"/>
+        </w:numPr>
+      </w:pPr>
+      <w:r>
+        <w:t>Grid config events</w:t>
       </w:r>
     </w:p>
     <w:p>
@@ -348,7 +926,21 @@
             <w:rStyle w:val="Hyperlink"/>
             <w:i/>
           </w:rPr>
-          <w:t>https://marcconrad.com/uob/banana/doc.php</w:t>
+          <w:t>https://marcconrad.</w:t>
+        </w:r>
+        <w:r>
+          <w:rPr>
+            <w:rStyle w:val="Hyperlink"/>
+            <w:i/>
+          </w:rPr>
+          <w:t>c</w:t>
+        </w:r>
+        <w:r>
+          <w:rPr>
+            <w:rStyle w:val="Hyperlink"/>
+            <w:i/>
+          </w:rPr>
+          <w:t>om/uob/banana/doc.php</w:t>
         </w:r>
       </w:hyperlink>
       <w:r>
@@ -361,77 +953,193 @@
     <w:p>
       <w:pPr>
         <w:rPr>
-          <w:i/>
-        </w:rPr>
-      </w:pPr>
-      <w:r>
-        <w:rPr>
-          <w:i/>
-        </w:rPr>
-        <w:t xml:space="preserve">If no, where in your code do you demonstrate interoperability? What protocols do you use?  </w:t>
-      </w:r>
+          <w:iCs/>
+        </w:rPr>
+      </w:pPr>
+      <w:r>
+        <w:rPr>
+          <w:iCs/>
+        </w:rPr>
+        <w:t xml:space="preserve">YES!  The banana API is called when the user is prompted </w:t>
+      </w:r>
+      <w:r>
+        <w:rPr>
+          <w:iCs/>
+        </w:rPr>
+        <w:t xml:space="preserve">when balance is insufficient </w:t>
+      </w:r>
+      <w:r>
+        <w:rPr>
+          <w:iCs/>
+        </w:rPr>
+        <w:t>or OnDemand to click a button.</w:t>
+      </w:r>
+    </w:p>
+    <w:p>
+      <w:pPr>
+        <w:rPr>
+          <w:iCs/>
+        </w:rPr>
+      </w:pPr>
     </w:p>
     <w:p>
       <w:pPr>
         <w:pStyle w:val="Heading1"/>
       </w:pPr>
+      <w:r>
+        <w:t>Virtual Identity</w:t>
+      </w:r>
+    </w:p>
+    <w:p/>
+    <w:p>
+      <w:pPr>
+        <w:pStyle w:val="ListParagraph"/>
+        <w:numPr>
+          <w:ilvl w:val="0"/>
+          <w:numId w:val="13"/>
+        </w:numPr>
+      </w:pPr>
+      <w:r>
+        <w:t>Firebase username and password</w:t>
+      </w:r>
+    </w:p>
+    <w:p>
+      <w:pPr>
+        <w:pStyle w:val="ListParagraph"/>
+        <w:numPr>
+          <w:ilvl w:val="0"/>
+          <w:numId w:val="13"/>
+        </w:numPr>
+      </w:pPr>
+      <w:r>
+        <w:t>Session management via firebase tokens</w:t>
+      </w:r>
+    </w:p>
+    <w:p>
+      <w:pPr>
+        <w:pStyle w:val="ListParagraph"/>
+        <w:numPr>
+          <w:ilvl w:val="0"/>
+          <w:numId w:val="13"/>
+        </w:numPr>
+      </w:pPr>
+      <w:r>
+        <w:t>Remember me functionality</w:t>
+      </w:r>
+    </w:p>
+    <w:p>
+      <w:pPr>
+        <w:pStyle w:val="ListParagraph"/>
+        <w:numPr>
+          <w:ilvl w:val="0"/>
+          <w:numId w:val="13"/>
+        </w:numPr>
+      </w:pPr>
+      <w:r>
+        <w:t xml:space="preserve">User gets unique documents in </w:t>
+      </w:r>
+      <w:proofErr w:type="spellStart"/>
+      <w:r>
+        <w:t>firestore</w:t>
+      </w:r>
+      <w:proofErr w:type="spellEnd"/>
+    </w:p>
+    <w:p>
+      <w:pPr>
+        <w:ind w:left="360"/>
+      </w:pPr>
     </w:p>
     <w:p>
       <w:pPr>
         <w:pStyle w:val="Heading1"/>
       </w:pPr>
       <w:r>
-        <w:t>Virtual Identity</w:t>
-      </w:r>
-    </w:p>
-    <w:p>
-      <w:pPr>
-        <w:rPr>
-          <w:i/>
-        </w:rPr>
-      </w:pPr>
-      <w:r>
-        <w:rPr>
-          <w:i/>
-        </w:rPr>
-        <w:t>How did you implement virtual identity in your code? (</w:t>
-      </w:r>
-      <w:r>
-        <w:rPr>
-          <w:i/>
-        </w:rPr>
-        <w:t xml:space="preserve">e.g., </w:t>
-      </w:r>
-      <w:r>
-        <w:rPr>
-          <w:i/>
-        </w:rPr>
-        <w:t xml:space="preserve">Passwords, Cookies, IP </w:t>
-      </w:r>
-      <w:r>
-        <w:rPr>
-          <w:i/>
-        </w:rPr>
-        <w:t>Numbers …)</w:t>
+        <w:lastRenderedPageBreak/>
+        <w:t xml:space="preserve">Any other interesting features: </w:t>
+      </w:r>
+    </w:p>
+    <w:p/>
+    <w:p>
+      <w:pPr>
+        <w:pStyle w:val="ListParagraph"/>
+        <w:numPr>
+          <w:ilvl w:val="0"/>
+          <w:numId w:val="12"/>
+        </w:numPr>
+      </w:pPr>
+      <w:r>
+        <w:t>Risk reward growth</w:t>
+      </w:r>
+    </w:p>
+    <w:p>
+      <w:pPr>
+        <w:pStyle w:val="ListParagraph"/>
+        <w:numPr>
+          <w:ilvl w:val="0"/>
+          <w:numId w:val="12"/>
+        </w:numPr>
+      </w:pPr>
+      <w:r>
+        <w:t>Responsive grid system</w:t>
+      </w:r>
+    </w:p>
+    <w:p>
+      <w:pPr>
+        <w:pStyle w:val="ListParagraph"/>
+        <w:numPr>
+          <w:ilvl w:val="0"/>
+          <w:numId w:val="12"/>
+        </w:numPr>
+      </w:pPr>
+      <w:r>
+        <w:t>Glass morphism UI design</w:t>
       </w:r>
     </w:p>
     <w:p>
       <w:pPr>
         <w:pStyle w:val="Heading1"/>
-      </w:pPr>
-    </w:p>
-    <w:p>
-      <w:pPr>
-        <w:pStyle w:val="Heading1"/>
-      </w:pPr>
-      <w:r>
-        <w:t xml:space="preserve">Any other interesting features: </w:t>
-      </w:r>
-    </w:p>
-    <w:p>
-      <w:pPr>
-        <w:pStyle w:val="Heading1"/>
-      </w:pPr>
+        <w:numPr>
+          <w:ilvl w:val="0"/>
+          <w:numId w:val="12"/>
+        </w:numPr>
+        <w:rPr>
+          <w:rFonts w:asciiTheme="minorHAnsi" w:hAnsiTheme="minorHAnsi" w:cstheme="minorHAnsi"/>
+          <w:b w:val="0"/>
+          <w:szCs w:val="22"/>
+        </w:rPr>
+      </w:pPr>
+      <w:r>
+        <w:rPr>
+          <w:rFonts w:asciiTheme="minorHAnsi" w:hAnsiTheme="minorHAnsi" w:cstheme="minorHAnsi"/>
+          <w:b w:val="0"/>
+          <w:szCs w:val="22"/>
+        </w:rPr>
+        <w:t>Touch friendly</w:t>
+      </w:r>
+    </w:p>
+    <w:p>
+      <w:pPr>
+        <w:pStyle w:val="ListParagraph"/>
+        <w:numPr>
+          <w:ilvl w:val="0"/>
+          <w:numId w:val="12"/>
+        </w:numPr>
+      </w:pPr>
+      <w:r>
+        <w:t>Error recovery</w:t>
+      </w:r>
+    </w:p>
+    <w:p>
+      <w:pPr>
+        <w:pStyle w:val="ListParagraph"/>
+        <w:numPr>
+          <w:ilvl w:val="0"/>
+          <w:numId w:val="12"/>
+        </w:numPr>
+      </w:pPr>
+      <w:r>
+        <w:t>No password saved locally</w:t>
+      </w:r>
     </w:p>
     <w:sectPr>
       <w:pgSz w:w="11906" w:h="16838"/>
@@ -446,6 +1154,155 @@
 <file path=word/numbering.xml><?xml version="1.0" encoding="utf-8"?>
 <w:numbering xmlns:wpc="http://schemas.microsoft.com/office/word/2010/wordprocessingCanvas" xmlns:cx="http://schemas.microsoft.com/office/drawing/2014/chartex" xmlns:cx1="http://schemas.microsoft.com/office/drawing/2015/9/8/chartex" xmlns:cx2="http://schemas.microsoft.com/office/drawing/2015/10/21/chartex" xmlns:cx3="http://schemas.microsoft.com/office/drawing/2016/5/9/chartex" xmlns:cx4="http://schemas.microsoft.com/office/drawing/2016/5/10/chartex" xmlns:cx5="http://schemas.microsoft.com/office/drawing/2016/5/11/chartex" xmlns:cx6="http://schemas.microsoft.com/office/drawing/2016/5/12/chartex" xmlns:cx7="http://schemas.microsoft.com/office/drawing/2016/5/13/chartex" xmlns:cx8="http://schemas.microsoft.com/office/drawing/2016/5/14/chartex" xmlns:mc="http://schemas.openxmlformats.org/markup-compatibility/2006" xmlns:aink="http://schemas.microsoft.com/office/drawing/2016/ink" xmlns:am3d="http://schemas.microsoft.com/office/drawing/2017/model3d" xmlns:o="urn:schemas-microsoft-com:office:office" xmlns:oel="http://schemas.microsoft.com/office/2019/extlst" xmlns:r="http://schemas.openxmlformats.org/officeDocument/2006/relationships" xmlns:m="http://schemas.openxmlformats.org/officeDocument/2006/math" xmlns:v="urn:schemas-microsoft-com:vml" xmlns:wp14="http://schemas.microsoft.com/office/word/2010/wordprocessingDrawing" xmlns:wp="http://schemas.openxmlformats.org/drawingml/2006/wordprocessingDrawing" xmlns:w10="urn:schemas-microsoft-com:office:word" xmlns:w="http://schemas.openxmlformats.org/wordprocessingml/2006/main" xmlns:w14="http://schemas.microsoft.com/office/word/2010/wordml" xmlns:w15="http://schemas.microsoft.com/office/word/2012/wordml" xmlns:w16cex="http://schemas.microsoft.com/office/word/2018/wordml/cex" xmlns:w16cid="http://schemas.microsoft.com/office/word/2016/wordml/cid" xmlns:w16="http://schemas.microsoft.com/office/word/2018/wordml" xmlns:w16du="http://schemas.microsoft.com/office/word/2023/wordml/word16du" xmlns:w16sdtdh="http://schemas.microsoft.com/office/word/2020/wordml/sdtdatahash" xmlns:w16sdtfl="http://schemas.microsoft.com/office/word/2024/wordml/sdtformatlock" xmlns:w16se="http://schemas.microsoft.com/office/word/2015/wordml/symex" xmlns:wpg="http://schemas.microsoft.com/office/word/2010/wordprocessingGroup" xmlns:wpi="http://schemas.microsoft.com/office/word/2010/wordprocessingInk" xmlns:wne="http://schemas.microsoft.com/office/word/2006/wordml" xmlns:wps="http://schemas.microsoft.com/office/word/2010/wordprocessingShape" mc:Ignorable="w14 w15 w16se w16cid w16 w16cex w16sdtdh w16sdtfl w16du wp14">
   <w:abstractNum w:abstractNumId="0" w15:restartNumberingAfterBreak="0">
+    <w:nsid w:val="08432738"/>
+    <w:multiLevelType w:val="multilevel"/>
+    <w:tmpl w:val="95987E22"/>
+    <w:lvl w:ilvl="0">
+      <w:start w:val="1"/>
+      <w:numFmt w:val="bullet"/>
+      <w:lvlText w:val=""/>
+      <w:lvlJc w:val="left"/>
+      <w:pPr>
+        <w:tabs>
+          <w:tab w:val="num" w:pos="720"/>
+        </w:tabs>
+        <w:ind w:left="720" w:hanging="360"/>
+      </w:pPr>
+      <w:rPr>
+        <w:rFonts w:ascii="Symbol" w:hAnsi="Symbol" w:hint="default"/>
+        <w:sz w:val="20"/>
+      </w:rPr>
+    </w:lvl>
+    <w:lvl w:ilvl="1" w:tentative="1">
+      <w:start w:val="1"/>
+      <w:numFmt w:val="bullet"/>
+      <w:lvlText w:val="o"/>
+      <w:lvlJc w:val="left"/>
+      <w:pPr>
+        <w:tabs>
+          <w:tab w:val="num" w:pos="1440"/>
+        </w:tabs>
+        <w:ind w:left="1440" w:hanging="360"/>
+      </w:pPr>
+      <w:rPr>
+        <w:rFonts w:ascii="Courier New" w:hAnsi="Courier New" w:hint="default"/>
+        <w:sz w:val="20"/>
+      </w:rPr>
+    </w:lvl>
+    <w:lvl w:ilvl="2" w:tentative="1">
+      <w:start w:val="1"/>
+      <w:numFmt w:val="bullet"/>
+      <w:lvlText w:val=""/>
+      <w:lvlJc w:val="left"/>
+      <w:pPr>
+        <w:tabs>
+          <w:tab w:val="num" w:pos="2160"/>
+        </w:tabs>
+        <w:ind w:left="2160" w:hanging="360"/>
+      </w:pPr>
+      <w:rPr>
+        <w:rFonts w:ascii="Wingdings" w:hAnsi="Wingdings" w:hint="default"/>
+        <w:sz w:val="20"/>
+      </w:rPr>
+    </w:lvl>
+    <w:lvl w:ilvl="3" w:tentative="1">
+      <w:start w:val="1"/>
+      <w:numFmt w:val="bullet"/>
+      <w:lvlText w:val=""/>
+      <w:lvlJc w:val="left"/>
+      <w:pPr>
+        <w:tabs>
+          <w:tab w:val="num" w:pos="2880"/>
+        </w:tabs>
+        <w:ind w:left="2880" w:hanging="360"/>
+      </w:pPr>
+      <w:rPr>
+        <w:rFonts w:ascii="Wingdings" w:hAnsi="Wingdings" w:hint="default"/>
+        <w:sz w:val="20"/>
+      </w:rPr>
+    </w:lvl>
+    <w:lvl w:ilvl="4" w:tentative="1">
+      <w:start w:val="1"/>
+      <w:numFmt w:val="bullet"/>
+      <w:lvlText w:val=""/>
+      <w:lvlJc w:val="left"/>
+      <w:pPr>
+        <w:tabs>
+          <w:tab w:val="num" w:pos="3600"/>
+        </w:tabs>
+        <w:ind w:left="3600" w:hanging="360"/>
+      </w:pPr>
+      <w:rPr>
+        <w:rFonts w:ascii="Wingdings" w:hAnsi="Wingdings" w:hint="default"/>
+        <w:sz w:val="20"/>
+      </w:rPr>
+    </w:lvl>
+    <w:lvl w:ilvl="5" w:tentative="1">
+      <w:start w:val="1"/>
+      <w:numFmt w:val="bullet"/>
+      <w:lvlText w:val=""/>
+      <w:lvlJc w:val="left"/>
+      <w:pPr>
+        <w:tabs>
+          <w:tab w:val="num" w:pos="4320"/>
+        </w:tabs>
+        <w:ind w:left="4320" w:hanging="360"/>
+      </w:pPr>
+      <w:rPr>
+        <w:rFonts w:ascii="Wingdings" w:hAnsi="Wingdings" w:hint="default"/>
+        <w:sz w:val="20"/>
+      </w:rPr>
+    </w:lvl>
+    <w:lvl w:ilvl="6" w:tentative="1">
+      <w:start w:val="1"/>
+      <w:numFmt w:val="bullet"/>
+      <w:lvlText w:val=""/>
+      <w:lvlJc w:val="left"/>
+      <w:pPr>
+        <w:tabs>
+          <w:tab w:val="num" w:pos="5040"/>
+        </w:tabs>
+        <w:ind w:left="5040" w:hanging="360"/>
+      </w:pPr>
+      <w:rPr>
+        <w:rFonts w:ascii="Wingdings" w:hAnsi="Wingdings" w:hint="default"/>
+        <w:sz w:val="20"/>
+      </w:rPr>
+    </w:lvl>
+    <w:lvl w:ilvl="7" w:tentative="1">
+      <w:start w:val="1"/>
+      <w:numFmt w:val="bullet"/>
+      <w:lvlText w:val=""/>
+      <w:lvlJc w:val="left"/>
+      <w:pPr>
+        <w:tabs>
+          <w:tab w:val="num" w:pos="5760"/>
+        </w:tabs>
+        <w:ind w:left="5760" w:hanging="360"/>
+      </w:pPr>
+      <w:rPr>
+        <w:rFonts w:ascii="Wingdings" w:hAnsi="Wingdings" w:hint="default"/>
+        <w:sz w:val="20"/>
+      </w:rPr>
+    </w:lvl>
+    <w:lvl w:ilvl="8" w:tentative="1">
+      <w:start w:val="1"/>
+      <w:numFmt w:val="bullet"/>
+      <w:lvlText w:val=""/>
+      <w:lvlJc w:val="left"/>
+      <w:pPr>
+        <w:tabs>
+          <w:tab w:val="num" w:pos="6480"/>
+        </w:tabs>
+        <w:ind w:left="6480" w:hanging="360"/>
+      </w:pPr>
+      <w:rPr>
+        <w:rFonts w:ascii="Wingdings" w:hAnsi="Wingdings" w:hint="default"/>
+        <w:sz w:val="20"/>
+      </w:rPr>
+    </w:lvl>
+  </w:abstractNum>
+  <w:abstractNum w:abstractNumId="1" w15:restartNumberingAfterBreak="0">
     <w:nsid w:val="0B00227B"/>
     <w:multiLevelType w:val="hybridMultilevel"/>
     <w:tmpl w:val="2D98AACE"/>
@@ -536,7 +1393,798 @@
       </w:pPr>
     </w:lvl>
   </w:abstractNum>
-  <w:abstractNum w:abstractNumId="1" w15:restartNumberingAfterBreak="0">
+  <w:abstractNum w:abstractNumId="2" w15:restartNumberingAfterBreak="0">
+    <w:nsid w:val="0DA35D65"/>
+    <w:multiLevelType w:val="hybridMultilevel"/>
+    <w:tmpl w:val="476EB9D2"/>
+    <w:lvl w:ilvl="0" w:tplc="04090001">
+      <w:start w:val="1"/>
+      <w:numFmt w:val="bullet"/>
+      <w:lvlText w:val=""/>
+      <w:lvlJc w:val="left"/>
+      <w:pPr>
+        <w:ind w:left="720" w:hanging="360"/>
+      </w:pPr>
+      <w:rPr>
+        <w:rFonts w:ascii="Symbol" w:hAnsi="Symbol" w:hint="default"/>
+      </w:rPr>
+    </w:lvl>
+    <w:lvl w:ilvl="1" w:tplc="04090003" w:tentative="1">
+      <w:start w:val="1"/>
+      <w:numFmt w:val="bullet"/>
+      <w:lvlText w:val="o"/>
+      <w:lvlJc w:val="left"/>
+      <w:pPr>
+        <w:ind w:left="1440" w:hanging="360"/>
+      </w:pPr>
+      <w:rPr>
+        <w:rFonts w:ascii="Courier New" w:hAnsi="Courier New" w:cs="Courier New" w:hint="default"/>
+      </w:rPr>
+    </w:lvl>
+    <w:lvl w:ilvl="2" w:tplc="04090005" w:tentative="1">
+      <w:start w:val="1"/>
+      <w:numFmt w:val="bullet"/>
+      <w:lvlText w:val=""/>
+      <w:lvlJc w:val="left"/>
+      <w:pPr>
+        <w:ind w:left="2160" w:hanging="360"/>
+      </w:pPr>
+      <w:rPr>
+        <w:rFonts w:ascii="Wingdings" w:hAnsi="Wingdings" w:hint="default"/>
+      </w:rPr>
+    </w:lvl>
+    <w:lvl w:ilvl="3" w:tplc="04090001" w:tentative="1">
+      <w:start w:val="1"/>
+      <w:numFmt w:val="bullet"/>
+      <w:lvlText w:val=""/>
+      <w:lvlJc w:val="left"/>
+      <w:pPr>
+        <w:ind w:left="2880" w:hanging="360"/>
+      </w:pPr>
+      <w:rPr>
+        <w:rFonts w:ascii="Symbol" w:hAnsi="Symbol" w:hint="default"/>
+      </w:rPr>
+    </w:lvl>
+    <w:lvl w:ilvl="4" w:tplc="04090003" w:tentative="1">
+      <w:start w:val="1"/>
+      <w:numFmt w:val="bullet"/>
+      <w:lvlText w:val="o"/>
+      <w:lvlJc w:val="left"/>
+      <w:pPr>
+        <w:ind w:left="3600" w:hanging="360"/>
+      </w:pPr>
+      <w:rPr>
+        <w:rFonts w:ascii="Courier New" w:hAnsi="Courier New" w:cs="Courier New" w:hint="default"/>
+      </w:rPr>
+    </w:lvl>
+    <w:lvl w:ilvl="5" w:tplc="04090005" w:tentative="1">
+      <w:start w:val="1"/>
+      <w:numFmt w:val="bullet"/>
+      <w:lvlText w:val=""/>
+      <w:lvlJc w:val="left"/>
+      <w:pPr>
+        <w:ind w:left="4320" w:hanging="360"/>
+      </w:pPr>
+      <w:rPr>
+        <w:rFonts w:ascii="Wingdings" w:hAnsi="Wingdings" w:hint="default"/>
+      </w:rPr>
+    </w:lvl>
+    <w:lvl w:ilvl="6" w:tplc="04090001" w:tentative="1">
+      <w:start w:val="1"/>
+      <w:numFmt w:val="bullet"/>
+      <w:lvlText w:val=""/>
+      <w:lvlJc w:val="left"/>
+      <w:pPr>
+        <w:ind w:left="5040" w:hanging="360"/>
+      </w:pPr>
+      <w:rPr>
+        <w:rFonts w:ascii="Symbol" w:hAnsi="Symbol" w:hint="default"/>
+      </w:rPr>
+    </w:lvl>
+    <w:lvl w:ilvl="7" w:tplc="04090003" w:tentative="1">
+      <w:start w:val="1"/>
+      <w:numFmt w:val="bullet"/>
+      <w:lvlText w:val="o"/>
+      <w:lvlJc w:val="left"/>
+      <w:pPr>
+        <w:ind w:left="5760" w:hanging="360"/>
+      </w:pPr>
+      <w:rPr>
+        <w:rFonts w:ascii="Courier New" w:hAnsi="Courier New" w:cs="Courier New" w:hint="default"/>
+      </w:rPr>
+    </w:lvl>
+    <w:lvl w:ilvl="8" w:tplc="04090005" w:tentative="1">
+      <w:start w:val="1"/>
+      <w:numFmt w:val="bullet"/>
+      <w:lvlText w:val=""/>
+      <w:lvlJc w:val="left"/>
+      <w:pPr>
+        <w:ind w:left="6480" w:hanging="360"/>
+      </w:pPr>
+      <w:rPr>
+        <w:rFonts w:ascii="Wingdings" w:hAnsi="Wingdings" w:hint="default"/>
+      </w:rPr>
+    </w:lvl>
+  </w:abstractNum>
+  <w:abstractNum w:abstractNumId="3" w15:restartNumberingAfterBreak="0">
+    <w:nsid w:val="1B165D09"/>
+    <w:multiLevelType w:val="hybridMultilevel"/>
+    <w:tmpl w:val="E5708244"/>
+    <w:lvl w:ilvl="0" w:tplc="04090001">
+      <w:start w:val="1"/>
+      <w:numFmt w:val="bullet"/>
+      <w:lvlText w:val=""/>
+      <w:lvlJc w:val="left"/>
+      <w:pPr>
+        <w:ind w:left="720" w:hanging="360"/>
+      </w:pPr>
+      <w:rPr>
+        <w:rFonts w:ascii="Symbol" w:hAnsi="Symbol" w:hint="default"/>
+      </w:rPr>
+    </w:lvl>
+    <w:lvl w:ilvl="1" w:tplc="04090003" w:tentative="1">
+      <w:start w:val="1"/>
+      <w:numFmt w:val="bullet"/>
+      <w:lvlText w:val="o"/>
+      <w:lvlJc w:val="left"/>
+      <w:pPr>
+        <w:ind w:left="1440" w:hanging="360"/>
+      </w:pPr>
+      <w:rPr>
+        <w:rFonts w:ascii="Courier New" w:hAnsi="Courier New" w:cs="Courier New" w:hint="default"/>
+      </w:rPr>
+    </w:lvl>
+    <w:lvl w:ilvl="2" w:tplc="04090005" w:tentative="1">
+      <w:start w:val="1"/>
+      <w:numFmt w:val="bullet"/>
+      <w:lvlText w:val=""/>
+      <w:lvlJc w:val="left"/>
+      <w:pPr>
+        <w:ind w:left="2160" w:hanging="360"/>
+      </w:pPr>
+      <w:rPr>
+        <w:rFonts w:ascii="Wingdings" w:hAnsi="Wingdings" w:hint="default"/>
+      </w:rPr>
+    </w:lvl>
+    <w:lvl w:ilvl="3" w:tplc="04090001" w:tentative="1">
+      <w:start w:val="1"/>
+      <w:numFmt w:val="bullet"/>
+      <w:lvlText w:val=""/>
+      <w:lvlJc w:val="left"/>
+      <w:pPr>
+        <w:ind w:left="2880" w:hanging="360"/>
+      </w:pPr>
+      <w:rPr>
+        <w:rFonts w:ascii="Symbol" w:hAnsi="Symbol" w:hint="default"/>
+      </w:rPr>
+    </w:lvl>
+    <w:lvl w:ilvl="4" w:tplc="04090003" w:tentative="1">
+      <w:start w:val="1"/>
+      <w:numFmt w:val="bullet"/>
+      <w:lvlText w:val="o"/>
+      <w:lvlJc w:val="left"/>
+      <w:pPr>
+        <w:ind w:left="3600" w:hanging="360"/>
+      </w:pPr>
+      <w:rPr>
+        <w:rFonts w:ascii="Courier New" w:hAnsi="Courier New" w:cs="Courier New" w:hint="default"/>
+      </w:rPr>
+    </w:lvl>
+    <w:lvl w:ilvl="5" w:tplc="04090005" w:tentative="1">
+      <w:start w:val="1"/>
+      <w:numFmt w:val="bullet"/>
+      <w:lvlText w:val=""/>
+      <w:lvlJc w:val="left"/>
+      <w:pPr>
+        <w:ind w:left="4320" w:hanging="360"/>
+      </w:pPr>
+      <w:rPr>
+        <w:rFonts w:ascii="Wingdings" w:hAnsi="Wingdings" w:hint="default"/>
+      </w:rPr>
+    </w:lvl>
+    <w:lvl w:ilvl="6" w:tplc="04090001" w:tentative="1">
+      <w:start w:val="1"/>
+      <w:numFmt w:val="bullet"/>
+      <w:lvlText w:val=""/>
+      <w:lvlJc w:val="left"/>
+      <w:pPr>
+        <w:ind w:left="5040" w:hanging="360"/>
+      </w:pPr>
+      <w:rPr>
+        <w:rFonts w:ascii="Symbol" w:hAnsi="Symbol" w:hint="default"/>
+      </w:rPr>
+    </w:lvl>
+    <w:lvl w:ilvl="7" w:tplc="04090003" w:tentative="1">
+      <w:start w:val="1"/>
+      <w:numFmt w:val="bullet"/>
+      <w:lvlText w:val="o"/>
+      <w:lvlJc w:val="left"/>
+      <w:pPr>
+        <w:ind w:left="5760" w:hanging="360"/>
+      </w:pPr>
+      <w:rPr>
+        <w:rFonts w:ascii="Courier New" w:hAnsi="Courier New" w:cs="Courier New" w:hint="default"/>
+      </w:rPr>
+    </w:lvl>
+    <w:lvl w:ilvl="8" w:tplc="04090005" w:tentative="1">
+      <w:start w:val="1"/>
+      <w:numFmt w:val="bullet"/>
+      <w:lvlText w:val=""/>
+      <w:lvlJc w:val="left"/>
+      <w:pPr>
+        <w:ind w:left="6480" w:hanging="360"/>
+      </w:pPr>
+      <w:rPr>
+        <w:rFonts w:ascii="Wingdings" w:hAnsi="Wingdings" w:hint="default"/>
+      </w:rPr>
+    </w:lvl>
+  </w:abstractNum>
+  <w:abstractNum w:abstractNumId="4" w15:restartNumberingAfterBreak="0">
+    <w:nsid w:val="29653D37"/>
+    <w:multiLevelType w:val="hybridMultilevel"/>
+    <w:tmpl w:val="399805D0"/>
+    <w:lvl w:ilvl="0" w:tplc="04090001">
+      <w:start w:val="1"/>
+      <w:numFmt w:val="bullet"/>
+      <w:lvlText w:val=""/>
+      <w:lvlJc w:val="left"/>
+      <w:pPr>
+        <w:ind w:left="720" w:hanging="360"/>
+      </w:pPr>
+      <w:rPr>
+        <w:rFonts w:ascii="Symbol" w:hAnsi="Symbol" w:hint="default"/>
+      </w:rPr>
+    </w:lvl>
+    <w:lvl w:ilvl="1" w:tplc="04090003" w:tentative="1">
+      <w:start w:val="1"/>
+      <w:numFmt w:val="bullet"/>
+      <w:lvlText w:val="o"/>
+      <w:lvlJc w:val="left"/>
+      <w:pPr>
+        <w:ind w:left="1440" w:hanging="360"/>
+      </w:pPr>
+      <w:rPr>
+        <w:rFonts w:ascii="Courier New" w:hAnsi="Courier New" w:cs="Courier New" w:hint="default"/>
+      </w:rPr>
+    </w:lvl>
+    <w:lvl w:ilvl="2" w:tplc="04090005" w:tentative="1">
+      <w:start w:val="1"/>
+      <w:numFmt w:val="bullet"/>
+      <w:lvlText w:val=""/>
+      <w:lvlJc w:val="left"/>
+      <w:pPr>
+        <w:ind w:left="2160" w:hanging="360"/>
+      </w:pPr>
+      <w:rPr>
+        <w:rFonts w:ascii="Wingdings" w:hAnsi="Wingdings" w:hint="default"/>
+      </w:rPr>
+    </w:lvl>
+    <w:lvl w:ilvl="3" w:tplc="04090001" w:tentative="1">
+      <w:start w:val="1"/>
+      <w:numFmt w:val="bullet"/>
+      <w:lvlText w:val=""/>
+      <w:lvlJc w:val="left"/>
+      <w:pPr>
+        <w:ind w:left="2880" w:hanging="360"/>
+      </w:pPr>
+      <w:rPr>
+        <w:rFonts w:ascii="Symbol" w:hAnsi="Symbol" w:hint="default"/>
+      </w:rPr>
+    </w:lvl>
+    <w:lvl w:ilvl="4" w:tplc="04090003" w:tentative="1">
+      <w:start w:val="1"/>
+      <w:numFmt w:val="bullet"/>
+      <w:lvlText w:val="o"/>
+      <w:lvlJc w:val="left"/>
+      <w:pPr>
+        <w:ind w:left="3600" w:hanging="360"/>
+      </w:pPr>
+      <w:rPr>
+        <w:rFonts w:ascii="Courier New" w:hAnsi="Courier New" w:cs="Courier New" w:hint="default"/>
+      </w:rPr>
+    </w:lvl>
+    <w:lvl w:ilvl="5" w:tplc="04090005" w:tentative="1">
+      <w:start w:val="1"/>
+      <w:numFmt w:val="bullet"/>
+      <w:lvlText w:val=""/>
+      <w:lvlJc w:val="left"/>
+      <w:pPr>
+        <w:ind w:left="4320" w:hanging="360"/>
+      </w:pPr>
+      <w:rPr>
+        <w:rFonts w:ascii="Wingdings" w:hAnsi="Wingdings" w:hint="default"/>
+      </w:rPr>
+    </w:lvl>
+    <w:lvl w:ilvl="6" w:tplc="04090001" w:tentative="1">
+      <w:start w:val="1"/>
+      <w:numFmt w:val="bullet"/>
+      <w:lvlText w:val=""/>
+      <w:lvlJc w:val="left"/>
+      <w:pPr>
+        <w:ind w:left="5040" w:hanging="360"/>
+      </w:pPr>
+      <w:rPr>
+        <w:rFonts w:ascii="Symbol" w:hAnsi="Symbol" w:hint="default"/>
+      </w:rPr>
+    </w:lvl>
+    <w:lvl w:ilvl="7" w:tplc="04090003" w:tentative="1">
+      <w:start w:val="1"/>
+      <w:numFmt w:val="bullet"/>
+      <w:lvlText w:val="o"/>
+      <w:lvlJc w:val="left"/>
+      <w:pPr>
+        <w:ind w:left="5760" w:hanging="360"/>
+      </w:pPr>
+      <w:rPr>
+        <w:rFonts w:ascii="Courier New" w:hAnsi="Courier New" w:cs="Courier New" w:hint="default"/>
+      </w:rPr>
+    </w:lvl>
+    <w:lvl w:ilvl="8" w:tplc="04090005" w:tentative="1">
+      <w:start w:val="1"/>
+      <w:numFmt w:val="bullet"/>
+      <w:lvlText w:val=""/>
+      <w:lvlJc w:val="left"/>
+      <w:pPr>
+        <w:ind w:left="6480" w:hanging="360"/>
+      </w:pPr>
+      <w:rPr>
+        <w:rFonts w:ascii="Wingdings" w:hAnsi="Wingdings" w:hint="default"/>
+      </w:rPr>
+    </w:lvl>
+  </w:abstractNum>
+  <w:abstractNum w:abstractNumId="5" w15:restartNumberingAfterBreak="0">
+    <w:nsid w:val="306D113A"/>
+    <w:multiLevelType w:val="hybridMultilevel"/>
+    <w:tmpl w:val="37F05D64"/>
+    <w:lvl w:ilvl="0" w:tplc="04090001">
+      <w:start w:val="1"/>
+      <w:numFmt w:val="bullet"/>
+      <w:lvlText w:val=""/>
+      <w:lvlJc w:val="left"/>
+      <w:pPr>
+        <w:ind w:left="720" w:hanging="360"/>
+      </w:pPr>
+      <w:rPr>
+        <w:rFonts w:ascii="Symbol" w:hAnsi="Symbol" w:hint="default"/>
+      </w:rPr>
+    </w:lvl>
+    <w:lvl w:ilvl="1" w:tplc="04090003" w:tentative="1">
+      <w:start w:val="1"/>
+      <w:numFmt w:val="bullet"/>
+      <w:lvlText w:val="o"/>
+      <w:lvlJc w:val="left"/>
+      <w:pPr>
+        <w:ind w:left="1440" w:hanging="360"/>
+      </w:pPr>
+      <w:rPr>
+        <w:rFonts w:ascii="Courier New" w:hAnsi="Courier New" w:cs="Courier New" w:hint="default"/>
+      </w:rPr>
+    </w:lvl>
+    <w:lvl w:ilvl="2" w:tplc="04090005" w:tentative="1">
+      <w:start w:val="1"/>
+      <w:numFmt w:val="bullet"/>
+      <w:lvlText w:val=""/>
+      <w:lvlJc w:val="left"/>
+      <w:pPr>
+        <w:ind w:left="2160" w:hanging="360"/>
+      </w:pPr>
+      <w:rPr>
+        <w:rFonts w:ascii="Wingdings" w:hAnsi="Wingdings" w:hint="default"/>
+      </w:rPr>
+    </w:lvl>
+    <w:lvl w:ilvl="3" w:tplc="04090001" w:tentative="1">
+      <w:start w:val="1"/>
+      <w:numFmt w:val="bullet"/>
+      <w:lvlText w:val=""/>
+      <w:lvlJc w:val="left"/>
+      <w:pPr>
+        <w:ind w:left="2880" w:hanging="360"/>
+      </w:pPr>
+      <w:rPr>
+        <w:rFonts w:ascii="Symbol" w:hAnsi="Symbol" w:hint="default"/>
+      </w:rPr>
+    </w:lvl>
+    <w:lvl w:ilvl="4" w:tplc="04090003" w:tentative="1">
+      <w:start w:val="1"/>
+      <w:numFmt w:val="bullet"/>
+      <w:lvlText w:val="o"/>
+      <w:lvlJc w:val="left"/>
+      <w:pPr>
+        <w:ind w:left="3600" w:hanging="360"/>
+      </w:pPr>
+      <w:rPr>
+        <w:rFonts w:ascii="Courier New" w:hAnsi="Courier New" w:cs="Courier New" w:hint="default"/>
+      </w:rPr>
+    </w:lvl>
+    <w:lvl w:ilvl="5" w:tplc="04090005" w:tentative="1">
+      <w:start w:val="1"/>
+      <w:numFmt w:val="bullet"/>
+      <w:lvlText w:val=""/>
+      <w:lvlJc w:val="left"/>
+      <w:pPr>
+        <w:ind w:left="4320" w:hanging="360"/>
+      </w:pPr>
+      <w:rPr>
+        <w:rFonts w:ascii="Wingdings" w:hAnsi="Wingdings" w:hint="default"/>
+      </w:rPr>
+    </w:lvl>
+    <w:lvl w:ilvl="6" w:tplc="04090001" w:tentative="1">
+      <w:start w:val="1"/>
+      <w:numFmt w:val="bullet"/>
+      <w:lvlText w:val=""/>
+      <w:lvlJc w:val="left"/>
+      <w:pPr>
+        <w:ind w:left="5040" w:hanging="360"/>
+      </w:pPr>
+      <w:rPr>
+        <w:rFonts w:ascii="Symbol" w:hAnsi="Symbol" w:hint="default"/>
+      </w:rPr>
+    </w:lvl>
+    <w:lvl w:ilvl="7" w:tplc="04090003" w:tentative="1">
+      <w:start w:val="1"/>
+      <w:numFmt w:val="bullet"/>
+      <w:lvlText w:val="o"/>
+      <w:lvlJc w:val="left"/>
+      <w:pPr>
+        <w:ind w:left="5760" w:hanging="360"/>
+      </w:pPr>
+      <w:rPr>
+        <w:rFonts w:ascii="Courier New" w:hAnsi="Courier New" w:cs="Courier New" w:hint="default"/>
+      </w:rPr>
+    </w:lvl>
+    <w:lvl w:ilvl="8" w:tplc="04090005" w:tentative="1">
+      <w:start w:val="1"/>
+      <w:numFmt w:val="bullet"/>
+      <w:lvlText w:val=""/>
+      <w:lvlJc w:val="left"/>
+      <w:pPr>
+        <w:ind w:left="6480" w:hanging="360"/>
+      </w:pPr>
+      <w:rPr>
+        <w:rFonts w:ascii="Wingdings" w:hAnsi="Wingdings" w:hint="default"/>
+      </w:rPr>
+    </w:lvl>
+  </w:abstractNum>
+  <w:abstractNum w:abstractNumId="6" w15:restartNumberingAfterBreak="0">
+    <w:nsid w:val="3C716FF3"/>
+    <w:multiLevelType w:val="hybridMultilevel"/>
+    <w:tmpl w:val="285A61DC"/>
+    <w:lvl w:ilvl="0" w:tplc="04090001">
+      <w:start w:val="1"/>
+      <w:numFmt w:val="bullet"/>
+      <w:lvlText w:val=""/>
+      <w:lvlJc w:val="left"/>
+      <w:pPr>
+        <w:ind w:left="720" w:hanging="360"/>
+      </w:pPr>
+      <w:rPr>
+        <w:rFonts w:ascii="Symbol" w:hAnsi="Symbol" w:hint="default"/>
+      </w:rPr>
+    </w:lvl>
+    <w:lvl w:ilvl="1" w:tplc="04090003" w:tentative="1">
+      <w:start w:val="1"/>
+      <w:numFmt w:val="bullet"/>
+      <w:lvlText w:val="o"/>
+      <w:lvlJc w:val="left"/>
+      <w:pPr>
+        <w:ind w:left="1440" w:hanging="360"/>
+      </w:pPr>
+      <w:rPr>
+        <w:rFonts w:ascii="Courier New" w:hAnsi="Courier New" w:cs="Courier New" w:hint="default"/>
+      </w:rPr>
+    </w:lvl>
+    <w:lvl w:ilvl="2" w:tplc="04090005" w:tentative="1">
+      <w:start w:val="1"/>
+      <w:numFmt w:val="bullet"/>
+      <w:lvlText w:val=""/>
+      <w:lvlJc w:val="left"/>
+      <w:pPr>
+        <w:ind w:left="2160" w:hanging="360"/>
+      </w:pPr>
+      <w:rPr>
+        <w:rFonts w:ascii="Wingdings" w:hAnsi="Wingdings" w:hint="default"/>
+      </w:rPr>
+    </w:lvl>
+    <w:lvl w:ilvl="3" w:tplc="04090001" w:tentative="1">
+      <w:start w:val="1"/>
+      <w:numFmt w:val="bullet"/>
+      <w:lvlText w:val=""/>
+      <w:lvlJc w:val="left"/>
+      <w:pPr>
+        <w:ind w:left="2880" w:hanging="360"/>
+      </w:pPr>
+      <w:rPr>
+        <w:rFonts w:ascii="Symbol" w:hAnsi="Symbol" w:hint="default"/>
+      </w:rPr>
+    </w:lvl>
+    <w:lvl w:ilvl="4" w:tplc="04090003" w:tentative="1">
+      <w:start w:val="1"/>
+      <w:numFmt w:val="bullet"/>
+      <w:lvlText w:val="o"/>
+      <w:lvlJc w:val="left"/>
+      <w:pPr>
+        <w:ind w:left="3600" w:hanging="360"/>
+      </w:pPr>
+      <w:rPr>
+        <w:rFonts w:ascii="Courier New" w:hAnsi="Courier New" w:cs="Courier New" w:hint="default"/>
+      </w:rPr>
+    </w:lvl>
+    <w:lvl w:ilvl="5" w:tplc="04090005" w:tentative="1">
+      <w:start w:val="1"/>
+      <w:numFmt w:val="bullet"/>
+      <w:lvlText w:val=""/>
+      <w:lvlJc w:val="left"/>
+      <w:pPr>
+        <w:ind w:left="4320" w:hanging="360"/>
+      </w:pPr>
+      <w:rPr>
+        <w:rFonts w:ascii="Wingdings" w:hAnsi="Wingdings" w:hint="default"/>
+      </w:rPr>
+    </w:lvl>
+    <w:lvl w:ilvl="6" w:tplc="04090001" w:tentative="1">
+      <w:start w:val="1"/>
+      <w:numFmt w:val="bullet"/>
+      <w:lvlText w:val=""/>
+      <w:lvlJc w:val="left"/>
+      <w:pPr>
+        <w:ind w:left="5040" w:hanging="360"/>
+      </w:pPr>
+      <w:rPr>
+        <w:rFonts w:ascii="Symbol" w:hAnsi="Symbol" w:hint="default"/>
+      </w:rPr>
+    </w:lvl>
+    <w:lvl w:ilvl="7" w:tplc="04090003" w:tentative="1">
+      <w:start w:val="1"/>
+      <w:numFmt w:val="bullet"/>
+      <w:lvlText w:val="o"/>
+      <w:lvlJc w:val="left"/>
+      <w:pPr>
+        <w:ind w:left="5760" w:hanging="360"/>
+      </w:pPr>
+      <w:rPr>
+        <w:rFonts w:ascii="Courier New" w:hAnsi="Courier New" w:cs="Courier New" w:hint="default"/>
+      </w:rPr>
+    </w:lvl>
+    <w:lvl w:ilvl="8" w:tplc="04090005" w:tentative="1">
+      <w:start w:val="1"/>
+      <w:numFmt w:val="bullet"/>
+      <w:lvlText w:val=""/>
+      <w:lvlJc w:val="left"/>
+      <w:pPr>
+        <w:ind w:left="6480" w:hanging="360"/>
+      </w:pPr>
+      <w:rPr>
+        <w:rFonts w:ascii="Wingdings" w:hAnsi="Wingdings" w:hint="default"/>
+      </w:rPr>
+    </w:lvl>
+  </w:abstractNum>
+  <w:abstractNum w:abstractNumId="7" w15:restartNumberingAfterBreak="0">
+    <w:nsid w:val="3F4B504B"/>
+    <w:multiLevelType w:val="hybridMultilevel"/>
+    <w:tmpl w:val="089EE252"/>
+    <w:lvl w:ilvl="0" w:tplc="04090001">
+      <w:start w:val="1"/>
+      <w:numFmt w:val="bullet"/>
+      <w:lvlText w:val=""/>
+      <w:lvlJc w:val="left"/>
+      <w:pPr>
+        <w:ind w:left="720" w:hanging="360"/>
+      </w:pPr>
+      <w:rPr>
+        <w:rFonts w:ascii="Symbol" w:hAnsi="Symbol" w:hint="default"/>
+      </w:rPr>
+    </w:lvl>
+    <w:lvl w:ilvl="1" w:tplc="04090003" w:tentative="1">
+      <w:start w:val="1"/>
+      <w:numFmt w:val="bullet"/>
+      <w:lvlText w:val="o"/>
+      <w:lvlJc w:val="left"/>
+      <w:pPr>
+        <w:ind w:left="1440" w:hanging="360"/>
+      </w:pPr>
+      <w:rPr>
+        <w:rFonts w:ascii="Courier New" w:hAnsi="Courier New" w:cs="Courier New" w:hint="default"/>
+      </w:rPr>
+    </w:lvl>
+    <w:lvl w:ilvl="2" w:tplc="04090005" w:tentative="1">
+      <w:start w:val="1"/>
+      <w:numFmt w:val="bullet"/>
+      <w:lvlText w:val=""/>
+      <w:lvlJc w:val="left"/>
+      <w:pPr>
+        <w:ind w:left="2160" w:hanging="360"/>
+      </w:pPr>
+      <w:rPr>
+        <w:rFonts w:ascii="Wingdings" w:hAnsi="Wingdings" w:hint="default"/>
+      </w:rPr>
+    </w:lvl>
+    <w:lvl w:ilvl="3" w:tplc="04090001" w:tentative="1">
+      <w:start w:val="1"/>
+      <w:numFmt w:val="bullet"/>
+      <w:lvlText w:val=""/>
+      <w:lvlJc w:val="left"/>
+      <w:pPr>
+        <w:ind w:left="2880" w:hanging="360"/>
+      </w:pPr>
+      <w:rPr>
+        <w:rFonts w:ascii="Symbol" w:hAnsi="Symbol" w:hint="default"/>
+      </w:rPr>
+    </w:lvl>
+    <w:lvl w:ilvl="4" w:tplc="04090003" w:tentative="1">
+      <w:start w:val="1"/>
+      <w:numFmt w:val="bullet"/>
+      <w:lvlText w:val="o"/>
+      <w:lvlJc w:val="left"/>
+      <w:pPr>
+        <w:ind w:left="3600" w:hanging="360"/>
+      </w:pPr>
+      <w:rPr>
+        <w:rFonts w:ascii="Courier New" w:hAnsi="Courier New" w:cs="Courier New" w:hint="default"/>
+      </w:rPr>
+    </w:lvl>
+    <w:lvl w:ilvl="5" w:tplc="04090005" w:tentative="1">
+      <w:start w:val="1"/>
+      <w:numFmt w:val="bullet"/>
+      <w:lvlText w:val=""/>
+      <w:lvlJc w:val="left"/>
+      <w:pPr>
+        <w:ind w:left="4320" w:hanging="360"/>
+      </w:pPr>
+      <w:rPr>
+        <w:rFonts w:ascii="Wingdings" w:hAnsi="Wingdings" w:hint="default"/>
+      </w:rPr>
+    </w:lvl>
+    <w:lvl w:ilvl="6" w:tplc="04090001" w:tentative="1">
+      <w:start w:val="1"/>
+      <w:numFmt w:val="bullet"/>
+      <w:lvlText w:val=""/>
+      <w:lvlJc w:val="left"/>
+      <w:pPr>
+        <w:ind w:left="5040" w:hanging="360"/>
+      </w:pPr>
+      <w:rPr>
+        <w:rFonts w:ascii="Symbol" w:hAnsi="Symbol" w:hint="default"/>
+      </w:rPr>
+    </w:lvl>
+    <w:lvl w:ilvl="7" w:tplc="04090003" w:tentative="1">
+      <w:start w:val="1"/>
+      <w:numFmt w:val="bullet"/>
+      <w:lvlText w:val="o"/>
+      <w:lvlJc w:val="left"/>
+      <w:pPr>
+        <w:ind w:left="5760" w:hanging="360"/>
+      </w:pPr>
+      <w:rPr>
+        <w:rFonts w:ascii="Courier New" w:hAnsi="Courier New" w:cs="Courier New" w:hint="default"/>
+      </w:rPr>
+    </w:lvl>
+    <w:lvl w:ilvl="8" w:tplc="04090005" w:tentative="1">
+      <w:start w:val="1"/>
+      <w:numFmt w:val="bullet"/>
+      <w:lvlText w:val=""/>
+      <w:lvlJc w:val="left"/>
+      <w:pPr>
+        <w:ind w:left="6480" w:hanging="360"/>
+      </w:pPr>
+      <w:rPr>
+        <w:rFonts w:ascii="Wingdings" w:hAnsi="Wingdings" w:hint="default"/>
+      </w:rPr>
+    </w:lvl>
+  </w:abstractNum>
+  <w:abstractNum w:abstractNumId="8" w15:restartNumberingAfterBreak="0">
+    <w:nsid w:val="4FFF35FB"/>
+    <w:multiLevelType w:val="hybridMultilevel"/>
+    <w:tmpl w:val="5D8E9C86"/>
+    <w:lvl w:ilvl="0" w:tplc="04090001">
+      <w:start w:val="1"/>
+      <w:numFmt w:val="bullet"/>
+      <w:lvlText w:val=""/>
+      <w:lvlJc w:val="left"/>
+      <w:pPr>
+        <w:ind w:left="720" w:hanging="360"/>
+      </w:pPr>
+      <w:rPr>
+        <w:rFonts w:ascii="Symbol" w:hAnsi="Symbol" w:hint="default"/>
+      </w:rPr>
+    </w:lvl>
+    <w:lvl w:ilvl="1" w:tplc="04090003" w:tentative="1">
+      <w:start w:val="1"/>
+      <w:numFmt w:val="bullet"/>
+      <w:lvlText w:val="o"/>
+      <w:lvlJc w:val="left"/>
+      <w:pPr>
+        <w:ind w:left="1440" w:hanging="360"/>
+      </w:pPr>
+      <w:rPr>
+        <w:rFonts w:ascii="Courier New" w:hAnsi="Courier New" w:cs="Courier New" w:hint="default"/>
+      </w:rPr>
+    </w:lvl>
+    <w:lvl w:ilvl="2" w:tplc="04090005" w:tentative="1">
+      <w:start w:val="1"/>
+      <w:numFmt w:val="bullet"/>
+      <w:lvlText w:val=""/>
+      <w:lvlJc w:val="left"/>
+      <w:pPr>
+        <w:ind w:left="2160" w:hanging="360"/>
+      </w:pPr>
+      <w:rPr>
+        <w:rFonts w:ascii="Wingdings" w:hAnsi="Wingdings" w:hint="default"/>
+      </w:rPr>
+    </w:lvl>
+    <w:lvl w:ilvl="3" w:tplc="04090001" w:tentative="1">
+      <w:start w:val="1"/>
+      <w:numFmt w:val="bullet"/>
+      <w:lvlText w:val=""/>
+      <w:lvlJc w:val="left"/>
+      <w:pPr>
+        <w:ind w:left="2880" w:hanging="360"/>
+      </w:pPr>
+      <w:rPr>
+        <w:rFonts w:ascii="Symbol" w:hAnsi="Symbol" w:hint="default"/>
+      </w:rPr>
+    </w:lvl>
+    <w:lvl w:ilvl="4" w:tplc="04090003" w:tentative="1">
+      <w:start w:val="1"/>
+      <w:numFmt w:val="bullet"/>
+      <w:lvlText w:val="o"/>
+      <w:lvlJc w:val="left"/>
+      <w:pPr>
+        <w:ind w:left="3600" w:hanging="360"/>
+      </w:pPr>
+      <w:rPr>
+        <w:rFonts w:ascii="Courier New" w:hAnsi="Courier New" w:cs="Courier New" w:hint="default"/>
+      </w:rPr>
+    </w:lvl>
+    <w:lvl w:ilvl="5" w:tplc="04090005" w:tentative="1">
+      <w:start w:val="1"/>
+      <w:numFmt w:val="bullet"/>
+      <w:lvlText w:val=""/>
+      <w:lvlJc w:val="left"/>
+      <w:pPr>
+        <w:ind w:left="4320" w:hanging="360"/>
+      </w:pPr>
+      <w:rPr>
+        <w:rFonts w:ascii="Wingdings" w:hAnsi="Wingdings" w:hint="default"/>
+      </w:rPr>
+    </w:lvl>
+    <w:lvl w:ilvl="6" w:tplc="04090001" w:tentative="1">
+      <w:start w:val="1"/>
+      <w:numFmt w:val="bullet"/>
+      <w:lvlText w:val=""/>
+      <w:lvlJc w:val="left"/>
+      <w:pPr>
+        <w:ind w:left="5040" w:hanging="360"/>
+      </w:pPr>
+      <w:rPr>
+        <w:rFonts w:ascii="Symbol" w:hAnsi="Symbol" w:hint="default"/>
+      </w:rPr>
+    </w:lvl>
+    <w:lvl w:ilvl="7" w:tplc="04090003" w:tentative="1">
+      <w:start w:val="1"/>
+      <w:numFmt w:val="bullet"/>
+      <w:lvlText w:val="o"/>
+      <w:lvlJc w:val="left"/>
+      <w:pPr>
+        <w:ind w:left="5760" w:hanging="360"/>
+      </w:pPr>
+      <w:rPr>
+        <w:rFonts w:ascii="Courier New" w:hAnsi="Courier New" w:cs="Courier New" w:hint="default"/>
+      </w:rPr>
+    </w:lvl>
+    <w:lvl w:ilvl="8" w:tplc="04090005" w:tentative="1">
+      <w:start w:val="1"/>
+      <w:numFmt w:val="bullet"/>
+      <w:lvlText w:val=""/>
+      <w:lvlJc w:val="left"/>
+      <w:pPr>
+        <w:ind w:left="6480" w:hanging="360"/>
+      </w:pPr>
+      <w:rPr>
+        <w:rFonts w:ascii="Wingdings" w:hAnsi="Wingdings" w:hint="default"/>
+      </w:rPr>
+    </w:lvl>
+  </w:abstractNum>
+  <w:abstractNum w:abstractNumId="9" w15:restartNumberingAfterBreak="0">
     <w:nsid w:val="55427C81"/>
     <w:multiLevelType w:val="hybridMultilevel"/>
     <w:tmpl w:val="48DA324A"/>
@@ -622,7 +2270,7 @@
       </w:pPr>
     </w:lvl>
   </w:abstractNum>
-  <w:abstractNum w:abstractNumId="2" w15:restartNumberingAfterBreak="0">
+  <w:abstractNum w:abstractNumId="10" w15:restartNumberingAfterBreak="0">
     <w:nsid w:val="5E69342F"/>
     <w:multiLevelType w:val="hybridMultilevel"/>
     <w:tmpl w:val="525AAD1A"/>
@@ -708,14 +2356,306 @@
       </w:pPr>
     </w:lvl>
   </w:abstractNum>
+  <w:abstractNum w:abstractNumId="11" w15:restartNumberingAfterBreak="0">
+    <w:nsid w:val="65815BB6"/>
+    <w:multiLevelType w:val="hybridMultilevel"/>
+    <w:tmpl w:val="250EF0EE"/>
+    <w:lvl w:ilvl="0" w:tplc="04090001">
+      <w:start w:val="1"/>
+      <w:numFmt w:val="bullet"/>
+      <w:lvlText w:val=""/>
+      <w:lvlJc w:val="left"/>
+      <w:pPr>
+        <w:ind w:left="720" w:hanging="360"/>
+      </w:pPr>
+      <w:rPr>
+        <w:rFonts w:ascii="Symbol" w:hAnsi="Symbol" w:hint="default"/>
+      </w:rPr>
+    </w:lvl>
+    <w:lvl w:ilvl="1" w:tplc="04090003" w:tentative="1">
+      <w:start w:val="1"/>
+      <w:numFmt w:val="bullet"/>
+      <w:lvlText w:val="o"/>
+      <w:lvlJc w:val="left"/>
+      <w:pPr>
+        <w:ind w:left="1440" w:hanging="360"/>
+      </w:pPr>
+      <w:rPr>
+        <w:rFonts w:ascii="Courier New" w:hAnsi="Courier New" w:cs="Courier New" w:hint="default"/>
+      </w:rPr>
+    </w:lvl>
+    <w:lvl w:ilvl="2" w:tplc="04090005" w:tentative="1">
+      <w:start w:val="1"/>
+      <w:numFmt w:val="bullet"/>
+      <w:lvlText w:val=""/>
+      <w:lvlJc w:val="left"/>
+      <w:pPr>
+        <w:ind w:left="2160" w:hanging="360"/>
+      </w:pPr>
+      <w:rPr>
+        <w:rFonts w:ascii="Wingdings" w:hAnsi="Wingdings" w:hint="default"/>
+      </w:rPr>
+    </w:lvl>
+    <w:lvl w:ilvl="3" w:tplc="04090001" w:tentative="1">
+      <w:start w:val="1"/>
+      <w:numFmt w:val="bullet"/>
+      <w:lvlText w:val=""/>
+      <w:lvlJc w:val="left"/>
+      <w:pPr>
+        <w:ind w:left="2880" w:hanging="360"/>
+      </w:pPr>
+      <w:rPr>
+        <w:rFonts w:ascii="Symbol" w:hAnsi="Symbol" w:hint="default"/>
+      </w:rPr>
+    </w:lvl>
+    <w:lvl w:ilvl="4" w:tplc="04090003" w:tentative="1">
+      <w:start w:val="1"/>
+      <w:numFmt w:val="bullet"/>
+      <w:lvlText w:val="o"/>
+      <w:lvlJc w:val="left"/>
+      <w:pPr>
+        <w:ind w:left="3600" w:hanging="360"/>
+      </w:pPr>
+      <w:rPr>
+        <w:rFonts w:ascii="Courier New" w:hAnsi="Courier New" w:cs="Courier New" w:hint="default"/>
+      </w:rPr>
+    </w:lvl>
+    <w:lvl w:ilvl="5" w:tplc="04090005" w:tentative="1">
+      <w:start w:val="1"/>
+      <w:numFmt w:val="bullet"/>
+      <w:lvlText w:val=""/>
+      <w:lvlJc w:val="left"/>
+      <w:pPr>
+        <w:ind w:left="4320" w:hanging="360"/>
+      </w:pPr>
+      <w:rPr>
+        <w:rFonts w:ascii="Wingdings" w:hAnsi="Wingdings" w:hint="default"/>
+      </w:rPr>
+    </w:lvl>
+    <w:lvl w:ilvl="6" w:tplc="04090001" w:tentative="1">
+      <w:start w:val="1"/>
+      <w:numFmt w:val="bullet"/>
+      <w:lvlText w:val=""/>
+      <w:lvlJc w:val="left"/>
+      <w:pPr>
+        <w:ind w:left="5040" w:hanging="360"/>
+      </w:pPr>
+      <w:rPr>
+        <w:rFonts w:ascii="Symbol" w:hAnsi="Symbol" w:hint="default"/>
+      </w:rPr>
+    </w:lvl>
+    <w:lvl w:ilvl="7" w:tplc="04090003" w:tentative="1">
+      <w:start w:val="1"/>
+      <w:numFmt w:val="bullet"/>
+      <w:lvlText w:val="o"/>
+      <w:lvlJc w:val="left"/>
+      <w:pPr>
+        <w:ind w:left="5760" w:hanging="360"/>
+      </w:pPr>
+      <w:rPr>
+        <w:rFonts w:ascii="Courier New" w:hAnsi="Courier New" w:cs="Courier New" w:hint="default"/>
+      </w:rPr>
+    </w:lvl>
+    <w:lvl w:ilvl="8" w:tplc="04090005" w:tentative="1">
+      <w:start w:val="1"/>
+      <w:numFmt w:val="bullet"/>
+      <w:lvlText w:val=""/>
+      <w:lvlJc w:val="left"/>
+      <w:pPr>
+        <w:ind w:left="6480" w:hanging="360"/>
+      </w:pPr>
+      <w:rPr>
+        <w:rFonts w:ascii="Wingdings" w:hAnsi="Wingdings" w:hint="default"/>
+      </w:rPr>
+    </w:lvl>
+  </w:abstractNum>
+  <w:abstractNum w:abstractNumId="12" w15:restartNumberingAfterBreak="0">
+    <w:nsid w:val="68124AA4"/>
+    <w:multiLevelType w:val="multilevel"/>
+    <w:tmpl w:val="5BC2A878"/>
+    <w:lvl w:ilvl="0">
+      <w:start w:val="1"/>
+      <w:numFmt w:val="bullet"/>
+      <w:lvlText w:val=""/>
+      <w:lvlJc w:val="left"/>
+      <w:pPr>
+        <w:tabs>
+          <w:tab w:val="num" w:pos="720"/>
+        </w:tabs>
+        <w:ind w:left="720" w:hanging="360"/>
+      </w:pPr>
+      <w:rPr>
+        <w:rFonts w:ascii="Symbol" w:hAnsi="Symbol" w:hint="default"/>
+        <w:sz w:val="20"/>
+      </w:rPr>
+    </w:lvl>
+    <w:lvl w:ilvl="1" w:tentative="1">
+      <w:start w:val="1"/>
+      <w:numFmt w:val="bullet"/>
+      <w:lvlText w:val="o"/>
+      <w:lvlJc w:val="left"/>
+      <w:pPr>
+        <w:tabs>
+          <w:tab w:val="num" w:pos="1440"/>
+        </w:tabs>
+        <w:ind w:left="1440" w:hanging="360"/>
+      </w:pPr>
+      <w:rPr>
+        <w:rFonts w:ascii="Courier New" w:hAnsi="Courier New" w:hint="default"/>
+        <w:sz w:val="20"/>
+      </w:rPr>
+    </w:lvl>
+    <w:lvl w:ilvl="2" w:tentative="1">
+      <w:start w:val="1"/>
+      <w:numFmt w:val="bullet"/>
+      <w:lvlText w:val=""/>
+      <w:lvlJc w:val="left"/>
+      <w:pPr>
+        <w:tabs>
+          <w:tab w:val="num" w:pos="2160"/>
+        </w:tabs>
+        <w:ind w:left="2160" w:hanging="360"/>
+      </w:pPr>
+      <w:rPr>
+        <w:rFonts w:ascii="Wingdings" w:hAnsi="Wingdings" w:hint="default"/>
+        <w:sz w:val="20"/>
+      </w:rPr>
+    </w:lvl>
+    <w:lvl w:ilvl="3" w:tentative="1">
+      <w:start w:val="1"/>
+      <w:numFmt w:val="bullet"/>
+      <w:lvlText w:val=""/>
+      <w:lvlJc w:val="left"/>
+      <w:pPr>
+        <w:tabs>
+          <w:tab w:val="num" w:pos="2880"/>
+        </w:tabs>
+        <w:ind w:left="2880" w:hanging="360"/>
+      </w:pPr>
+      <w:rPr>
+        <w:rFonts w:ascii="Wingdings" w:hAnsi="Wingdings" w:hint="default"/>
+        <w:sz w:val="20"/>
+      </w:rPr>
+    </w:lvl>
+    <w:lvl w:ilvl="4" w:tentative="1">
+      <w:start w:val="1"/>
+      <w:numFmt w:val="bullet"/>
+      <w:lvlText w:val=""/>
+      <w:lvlJc w:val="left"/>
+      <w:pPr>
+        <w:tabs>
+          <w:tab w:val="num" w:pos="3600"/>
+        </w:tabs>
+        <w:ind w:left="3600" w:hanging="360"/>
+      </w:pPr>
+      <w:rPr>
+        <w:rFonts w:ascii="Wingdings" w:hAnsi="Wingdings" w:hint="default"/>
+        <w:sz w:val="20"/>
+      </w:rPr>
+    </w:lvl>
+    <w:lvl w:ilvl="5" w:tentative="1">
+      <w:start w:val="1"/>
+      <w:numFmt w:val="bullet"/>
+      <w:lvlText w:val=""/>
+      <w:lvlJc w:val="left"/>
+      <w:pPr>
+        <w:tabs>
+          <w:tab w:val="num" w:pos="4320"/>
+        </w:tabs>
+        <w:ind w:left="4320" w:hanging="360"/>
+      </w:pPr>
+      <w:rPr>
+        <w:rFonts w:ascii="Wingdings" w:hAnsi="Wingdings" w:hint="default"/>
+        <w:sz w:val="20"/>
+      </w:rPr>
+    </w:lvl>
+    <w:lvl w:ilvl="6" w:tentative="1">
+      <w:start w:val="1"/>
+      <w:numFmt w:val="bullet"/>
+      <w:lvlText w:val=""/>
+      <w:lvlJc w:val="left"/>
+      <w:pPr>
+        <w:tabs>
+          <w:tab w:val="num" w:pos="5040"/>
+        </w:tabs>
+        <w:ind w:left="5040" w:hanging="360"/>
+      </w:pPr>
+      <w:rPr>
+        <w:rFonts w:ascii="Wingdings" w:hAnsi="Wingdings" w:hint="default"/>
+        <w:sz w:val="20"/>
+      </w:rPr>
+    </w:lvl>
+    <w:lvl w:ilvl="7" w:tentative="1">
+      <w:start w:val="1"/>
+      <w:numFmt w:val="bullet"/>
+      <w:lvlText w:val=""/>
+      <w:lvlJc w:val="left"/>
+      <w:pPr>
+        <w:tabs>
+          <w:tab w:val="num" w:pos="5760"/>
+        </w:tabs>
+        <w:ind w:left="5760" w:hanging="360"/>
+      </w:pPr>
+      <w:rPr>
+        <w:rFonts w:ascii="Wingdings" w:hAnsi="Wingdings" w:hint="default"/>
+        <w:sz w:val="20"/>
+      </w:rPr>
+    </w:lvl>
+    <w:lvl w:ilvl="8" w:tentative="1">
+      <w:start w:val="1"/>
+      <w:numFmt w:val="bullet"/>
+      <w:lvlText w:val=""/>
+      <w:lvlJc w:val="left"/>
+      <w:pPr>
+        <w:tabs>
+          <w:tab w:val="num" w:pos="6480"/>
+        </w:tabs>
+        <w:ind w:left="6480" w:hanging="360"/>
+      </w:pPr>
+      <w:rPr>
+        <w:rFonts w:ascii="Wingdings" w:hAnsi="Wingdings" w:hint="default"/>
+        <w:sz w:val="20"/>
+      </w:rPr>
+    </w:lvl>
+  </w:abstractNum>
   <w:num w:numId="1" w16cid:durableId="232203838">
+    <w:abstractNumId w:val="1"/>
+  </w:num>
+  <w:num w:numId="2" w16cid:durableId="913202634">
+    <w:abstractNumId w:val="9"/>
+  </w:num>
+  <w:num w:numId="3" w16cid:durableId="18355099">
+    <w:abstractNumId w:val="10"/>
+  </w:num>
+  <w:num w:numId="4" w16cid:durableId="703363285">
     <w:abstractNumId w:val="0"/>
   </w:num>
-  <w:num w:numId="2" w16cid:durableId="913202634">
-    <w:abstractNumId w:val="1"/>
+  <w:num w:numId="5" w16cid:durableId="912082422">
+    <w:abstractNumId w:val="12"/>
   </w:num>
-  <w:num w:numId="3" w16cid:durableId="18355099">
+  <w:num w:numId="6" w16cid:durableId="1107459034">
+    <w:abstractNumId w:val="3"/>
+  </w:num>
+  <w:num w:numId="7" w16cid:durableId="279536451">
+    <w:abstractNumId w:val="8"/>
+  </w:num>
+  <w:num w:numId="8" w16cid:durableId="111244183">
+    <w:abstractNumId w:val="4"/>
+  </w:num>
+  <w:num w:numId="9" w16cid:durableId="407964259">
+    <w:abstractNumId w:val="5"/>
+  </w:num>
+  <w:num w:numId="10" w16cid:durableId="1333491107">
+    <w:abstractNumId w:val="6"/>
+  </w:num>
+  <w:num w:numId="11" w16cid:durableId="261685399">
+    <w:abstractNumId w:val="7"/>
+  </w:num>
+  <w:num w:numId="12" w16cid:durableId="1927037779">
     <w:abstractNumId w:val="2"/>
+  </w:num>
+  <w:num w:numId="13" w16cid:durableId="999427018">
+    <w:abstractNumId w:val="11"/>
   </w:num>
 </w:numbering>
 </file>
@@ -1142,7 +3082,6 @@
   <w:style w:type="character" w:default="1" w:styleId="DefaultParagraphFont">
     <w:name w:val="Default Paragraph Font"/>
     <w:uiPriority w:val="1"/>
-    <w:semiHidden/>
     <w:unhideWhenUsed/>
   </w:style>
   <w:style w:type="table" w:default="1" w:styleId="TableNormal">

</xml_diff>